<commit_message>
PPS: Update Resume CV
</commit_message>
<xml_diff>
--- a/CV-Resume/Pawan-Resume.docx
+++ b/CV-Resume/Pawan-Resume.docx
@@ -843,7 +843,34 @@
         <w:t xml:space="preserve"> </w:t>
       </w:r>
       <w:r>
-        <w:t>eCommerce</w:t>
+        <w:rPr>
+          <w:spacing w:val="-4"/>
+        </w:rPr>
+        <w:t>Retail</w:t>
+      </w:r>
+      <w:r>
+        <w:rPr>
+          <w:spacing w:val="-4"/>
+        </w:rPr>
+        <w:t xml:space="preserve"> Domain</w:t>
+      </w:r>
+      <w:r>
+        <w:rPr>
+          <w:spacing w:val="-4"/>
+        </w:rPr>
+        <w:t xml:space="preserve">, </w:t>
+      </w:r>
+      <w:r>
+        <w:rPr>
+          <w:spacing w:val="-4"/>
+        </w:rPr>
+        <w:t xml:space="preserve">E-Commerce, </w:t>
+      </w:r>
+      <w:r>
+        <w:t>Telecommunication Domain,</w:t>
+      </w:r>
+      <w:r>
+        <w:t xml:space="preserve"> Payment</w:t>
       </w:r>
       <w:r>
         <w:rPr>
@@ -852,15 +879,6 @@
         <w:t xml:space="preserve"> </w:t>
       </w:r>
       <w:r>
-        <w:t>shopping, Payment</w:t>
-      </w:r>
-      <w:r>
-        <w:rPr>
-          <w:spacing w:val="-1"/>
-        </w:rPr>
-        <w:t xml:space="preserve"> </w:t>
-      </w:r>
-      <w:r>
         <w:t>Processing Domain,</w:t>
       </w:r>
       <w:r>
@@ -870,25 +888,13 @@
         <w:t xml:space="preserve"> </w:t>
       </w:r>
       <w:r>
-        <w:t>e-procurement</w:t>
-      </w:r>
-      <w:r>
-        <w:rPr>
-          <w:spacing w:val="-1"/>
-        </w:rPr>
-        <w:t xml:space="preserve"> </w:t>
-      </w:r>
-      <w:r>
-        <w:t>(Reverse</w:t>
-      </w:r>
-      <w:r>
-        <w:rPr>
-          <w:spacing w:val="-1"/>
-        </w:rPr>
-        <w:t xml:space="preserve"> </w:t>
-      </w:r>
-      <w:r>
-        <w:t>and Forward Auction), HealthCare (SCM), Banking &amp; Finance.</w:t>
+        <w:rPr>
+          <w:spacing w:val="-2"/>
+        </w:rPr>
+        <w:t>Education, Travel</w:t>
+      </w:r>
+      <w:r>
+        <w:t>, HealthCare (SCM), Banking &amp; Finance.</w:t>
       </w:r>
     </w:p>
     <w:p>
@@ -7277,7 +7283,7 @@
         <v:path o:extrusionok="f" gradientshapeok="t" o:connecttype="rect"/>
         <o:lock v:ext="edit" aspectratio="t"/>
       </v:shapetype>
-      <v:shape id="_x0000_i1032" type="#_x0000_t75" style="width:7.3pt;height:7.3pt" o:bullet="t">
+      <v:shape id="_x0000_i1030" type="#_x0000_t75" style="width:7.3pt;height:7.3pt" o:bullet="t">
         <v:imagedata r:id="rId1" o:title="bullet-green"/>
       </v:shape>
     </w:pict>

</xml_diff>

<commit_message>
Signed-off-by: Pawan Sharma <pawansharma.csecit@gmail.com>
</commit_message>
<xml_diff>
--- a/CV-Resume/Pawan-Resume.docx
+++ b/CV-Resume/Pawan-Resume.docx
@@ -914,13 +914,37 @@
         </w:rPr>
       </w:pPr>
       <w:r>
-        <w:t xml:space="preserve">Expertise in Object-Oriented Analysis, Design/Development Methodologies using Java and J2EE Core Design </w:t>
+        <w:t xml:space="preserve">Expertise in Object-Oriented Analysis, Design/Development Methodologies using Java Core Design </w:t>
       </w:r>
       <w:r>
         <w:rPr>
           <w:spacing w:val="-2"/>
         </w:rPr>
         <w:t>Patterns.</w:t>
+      </w:r>
+    </w:p>
+    <w:p>
+      <w:pPr>
+        <w:pStyle w:val="ListParagraph"/>
+        <w:numPr>
+          <w:ilvl w:val="0"/>
+          <w:numId w:val="2"/>
+        </w:numPr>
+        <w:tabs>
+          <w:tab w:val="left" w:pos="900"/>
+        </w:tabs>
+        <w:rPr>
+          <w:rFonts w:ascii="Symbol" w:hAnsi="Symbol"/>
+        </w:rPr>
+      </w:pPr>
+      <w:r>
+        <w:t>Proficient in modern AI tools (ChatGPT, Gemini code assist, Claude) - quick to adopt new tech-stack</w:t>
+      </w:r>
+      <w:r>
+        <w:rPr>
+          <w:spacing w:val="-2"/>
+        </w:rPr>
+        <w:t>.</w:t>
       </w:r>
     </w:p>
     <w:p>
@@ -1593,7 +1617,7 @@
     <w:p>
       <w:pPr>
         <w:pStyle w:val="Heading1"/>
-        <w:spacing w:before="120" w:after="180"/>
+        <w:spacing w:before="120" w:after="120"/>
         <w:ind w:left="270"/>
         <w:rPr>
           <w:color w:val="000080"/>
@@ -7283,7 +7307,7 @@
         <v:path o:extrusionok="f" gradientshapeok="t" o:connecttype="rect"/>
         <o:lock v:ext="edit" aspectratio="t"/>
       </v:shapetype>
-      <v:shape id="_x0000_i1030" type="#_x0000_t75" style="width:7.3pt;height:7.3pt" o:bullet="t">
+      <v:shape id="_x0000_i1042" type="#_x0000_t75" style="width:7.3pt;height:7.3pt" o:bullet="t">
         <v:imagedata r:id="rId1" o:title="bullet-green"/>
       </v:shape>
     </w:pict>

</xml_diff>

<commit_message>
PPS: Added draw.io & Mirmaid
</commit_message>
<xml_diff>
--- a/CV-Resume/Pawan-Resume.docx
+++ b/CV-Resume/Pawan-Resume.docx
@@ -435,9 +435,48 @@
         <w:rPr>
           <w:b/>
         </w:rPr>
-        <w:t>Spring Boot, Spring Cloud, Spring MVC, Micro-Service, Monolithic, hibernate, MySQL, MongoDB, Kafka, Redis, React JS, Redux, RTK, Micro-frontend &amp; Docker, Kubernetes, GCP cloud</w:t>
-      </w:r>
-      <w:r>
+        <w:t xml:space="preserve">Spring Boot, Spring MVC, </w:t>
+      </w:r>
+      <w:r>
+        <w:rPr>
+          <w:b/>
+        </w:rPr>
+        <w:t>Spring Cloud</w:t>
+      </w:r>
+      <w:r>
+        <w:rPr>
+          <w:b/>
+        </w:rPr>
+        <w:t xml:space="preserve">, Spring AI, </w:t>
+      </w:r>
+      <w:r>
+        <w:rPr>
+          <w:b/>
+        </w:rPr>
+        <w:t xml:space="preserve">Micro-Service, Monolithic, hibernate, MySQL, MongoDB, Kafka, Redis, React JS, Redux, RTK, Micro-frontend &amp; Docker, Kubernetes, </w:t>
+      </w:r>
+      <w:r>
+        <w:rPr>
+          <w:b/>
+        </w:rPr>
+        <w:t xml:space="preserve">Mermaid </w:t>
+      </w:r>
+      <w:r>
+        <w:rPr>
+          <w:b/>
+        </w:rPr>
+        <w:t>&amp;</w:t>
+      </w:r>
+      <w:r>
+        <w:rPr>
+          <w:b/>
+        </w:rPr>
+        <w:t xml:space="preserve"> draw.io</w:t>
+      </w:r>
+      <w:r>
+        <w:rPr>
+          <w:b/>
+        </w:rPr>
         <w:t>.</w:t>
       </w:r>
     </w:p>
@@ -7307,7 +7346,7 @@
         <v:path o:extrusionok="f" gradientshapeok="t" o:connecttype="rect"/>
         <o:lock v:ext="edit" aspectratio="t"/>
       </v:shapetype>
-      <v:shape id="_x0000_i1042" type="#_x0000_t75" style="width:7.3pt;height:7.3pt" o:bullet="t">
+      <v:shape id="_x0000_i1032" type="#_x0000_t75" style="width:7.3pt;height:7.3pt" o:bullet="t">
         <v:imagedata r:id="rId1" o:title="bullet-green"/>
       </v:shape>
     </w:pict>

</xml_diff>

<commit_message>
PPS: Added VSCode & Jira
</commit_message>
<xml_diff>
--- a/CV-Resume/Pawan-Resume.docx
+++ b/CV-Resume/Pawan-Resume.docx
@@ -441,13 +441,7 @@
         <w:rPr>
           <w:b/>
         </w:rPr>
-        <w:t>Spring Cloud</w:t>
-      </w:r>
-      <w:r>
-        <w:rPr>
-          <w:b/>
-        </w:rPr>
-        <w:t xml:space="preserve">, Spring AI, </w:t>
+        <w:t xml:space="preserve">Spring Cloud, Spring AI, </w:t>
       </w:r>
       <w:r>
         <w:rPr>
@@ -516,7 +510,37 @@
         <w:rPr>
           <w:b/>
         </w:rPr>
-        <w:t>Eclipse, Postman, JIRA, Sonar, Jenkins, GIT, SNYK, Maven, Gradle, Lombok, Argo-CD and Spinnaker</w:t>
+        <w:t xml:space="preserve">Eclipse, </w:t>
+      </w:r>
+      <w:r>
+        <w:rPr>
+          <w:b/>
+        </w:rPr>
+        <w:t>Visual Studio Code</w:t>
+      </w:r>
+      <w:r>
+        <w:rPr>
+          <w:b/>
+        </w:rPr>
+        <w:t xml:space="preserve">, </w:t>
+      </w:r>
+      <w:r>
+        <w:rPr>
+          <w:b/>
+        </w:rPr>
+        <w:t>Postman, JIRA,</w:t>
+      </w:r>
+      <w:r>
+        <w:rPr>
+          <w:b/>
+        </w:rPr>
+        <w:t xml:space="preserve"> Confluence, </w:t>
+      </w:r>
+      <w:r>
+        <w:rPr>
+          <w:b/>
+        </w:rPr>
+        <w:t>Sonar, Jenkins, GIT, SNYK, Maven, Gradle, Lombok, Argo-CD and Spinnaker</w:t>
       </w:r>
       <w:r>
         <w:t>.</w:t>
@@ -2188,6 +2212,14 @@
               </w:rPr>
               <w:t xml:space="preserve">Version Control </w:t>
             </w:r>
+            <w:r>
+              <w:rPr>
+                <w:b w:val="0"/>
+                <w:bCs w:val="0"/>
+                <w:spacing w:val="-2"/>
+              </w:rPr>
+              <w:t>&amp; Tools</w:t>
+            </w:r>
           </w:p>
         </w:tc>
         <w:tc>
@@ -2212,6 +2244,14 @@
                 <w:spacing w:val="-2"/>
               </w:rPr>
               <w:t>Git, SVN (Sub Version)</w:t>
+            </w:r>
+            <w:r>
+              <w:rPr>
+                <w:b w:val="0"/>
+                <w:bCs w:val="0"/>
+                <w:spacing w:val="-2"/>
+              </w:rPr>
+              <w:t>, Jira, Confluence</w:t>
             </w:r>
           </w:p>
         </w:tc>
@@ -7346,7 +7386,7 @@
         <v:path o:extrusionok="f" gradientshapeok="t" o:connecttype="rect"/>
         <o:lock v:ext="edit" aspectratio="t"/>
       </v:shapetype>
-      <v:shape id="_x0000_i1032" type="#_x0000_t75" style="width:7.3pt;height:7.3pt" o:bullet="t">
+      <v:shape id="_x0000_i1033" type="#_x0000_t75" style="width:7.3pt;height:7.3pt" o:bullet="t">
         <v:imagedata r:id="rId1" o:title="bullet-green"/>
       </v:shape>
     </w:pict>

</xml_diff>

<commit_message>
PPS: Added Update Resume
</commit_message>
<xml_diff>
--- a/CV-Resume/Pawan-Resume.docx
+++ b/CV-Resume/Pawan-Resume.docx
@@ -1834,7 +1834,32 @@
                 <w:bCs w:val="0"/>
                 <w:spacing w:val="-2"/>
               </w:rPr>
-              <w:t xml:space="preserve">Web </w:t>
+              <w:t>Framework &amp; Libraries</w:t>
+            </w:r>
+          </w:p>
+        </w:tc>
+        <w:tc>
+          <w:tcPr>
+            <w:tcW w:w="6384" w:type="dxa"/>
+          </w:tcPr>
+          <w:p>
+            <w:pPr>
+              <w:pStyle w:val="Heading1"/>
+              <w:spacing w:before="0"/>
+              <w:ind w:left="0"/>
+              <w:rPr>
+                <w:b w:val="0"/>
+                <w:bCs w:val="0"/>
+                <w:spacing w:val="-2"/>
+              </w:rPr>
+            </w:pPr>
+            <w:r>
+              <w:rPr>
+                <w:b w:val="0"/>
+                <w:bCs w:val="0"/>
+                <w:spacing w:val="-2"/>
+              </w:rPr>
+              <w:t>Spring Boot, Spring MVC, Spring Data JPA, Spring Security, Spring AI, React</w:t>
             </w:r>
             <w:r>
               <w:rPr>
@@ -1842,7 +1867,7 @@
                 <w:bCs w:val="0"/>
                 <w:spacing w:val="-2"/>
               </w:rPr>
-              <w:t xml:space="preserve">Styling </w:t>
+              <w:t>JS</w:t>
             </w:r>
             <w:r>
               <w:rPr>
@@ -1850,7 +1875,38 @@
                 <w:bCs w:val="0"/>
                 <w:spacing w:val="-2"/>
               </w:rPr>
-              <w:t>&amp; Scripting</w:t>
+              <w:t>, Redux Toolkit (RTK)</w:t>
+            </w:r>
+          </w:p>
+        </w:tc>
+      </w:tr>
+      <w:tr>
+        <w:tc>
+          <w:tcPr>
+            <w:tcW w:w="3978" w:type="dxa"/>
+          </w:tcPr>
+          <w:p>
+            <w:pPr>
+              <w:pStyle w:val="Heading1"/>
+              <w:numPr>
+                <w:ilvl w:val="0"/>
+                <w:numId w:val="3"/>
+              </w:numPr>
+              <w:spacing w:before="0"/>
+              <w:ind w:left="471" w:hanging="284"/>
+              <w:rPr>
+                <w:b w:val="0"/>
+                <w:bCs w:val="0"/>
+                <w:spacing w:val="-2"/>
+              </w:rPr>
+            </w:pPr>
+            <w:r>
+              <w:rPr>
+                <w:b w:val="0"/>
+                <w:bCs w:val="0"/>
+                <w:spacing w:val="-2"/>
+              </w:rPr>
+              <w:t>Web Styling &amp; Scripting</w:t>
             </w:r>
           </w:p>
         </w:tc>
@@ -1884,70 +1940,6 @@
                 <w:spacing w:val="-2"/>
               </w:rPr>
               <w:t>, Bootstrap, Material UI</w:t>
-            </w:r>
-          </w:p>
-        </w:tc>
-      </w:tr>
-      <w:tr>
-        <w:tc>
-          <w:tcPr>
-            <w:tcW w:w="3978" w:type="dxa"/>
-          </w:tcPr>
-          <w:p>
-            <w:pPr>
-              <w:pStyle w:val="Heading1"/>
-              <w:numPr>
-                <w:ilvl w:val="0"/>
-                <w:numId w:val="3"/>
-              </w:numPr>
-              <w:spacing w:before="0"/>
-              <w:ind w:left="471" w:hanging="284"/>
-              <w:rPr>
-                <w:b w:val="0"/>
-                <w:bCs w:val="0"/>
-                <w:spacing w:val="-2"/>
-              </w:rPr>
-            </w:pPr>
-            <w:r>
-              <w:rPr>
-                <w:b w:val="0"/>
-                <w:bCs w:val="0"/>
-                <w:spacing w:val="-2"/>
-              </w:rPr>
-              <w:t>Framework</w:t>
-            </w:r>
-            <w:r>
-              <w:rPr>
-                <w:b w:val="0"/>
-                <w:bCs w:val="0"/>
-                <w:spacing w:val="-2"/>
-              </w:rPr>
-              <w:t xml:space="preserve"> &amp; Libraries</w:t>
-            </w:r>
-          </w:p>
-        </w:tc>
-        <w:tc>
-          <w:tcPr>
-            <w:tcW w:w="6384" w:type="dxa"/>
-          </w:tcPr>
-          <w:p>
-            <w:pPr>
-              <w:pStyle w:val="Heading1"/>
-              <w:spacing w:before="0"/>
-              <w:ind w:left="0"/>
-              <w:rPr>
-                <w:b w:val="0"/>
-                <w:bCs w:val="0"/>
-                <w:spacing w:val="-2"/>
-              </w:rPr>
-            </w:pPr>
-            <w:r>
-              <w:rPr>
-                <w:b w:val="0"/>
-                <w:bCs w:val="0"/>
-                <w:spacing w:val="-2"/>
-              </w:rPr>
-              <w:t>Spring Boot, Spring MVC, Spring Data JPA, Spring Security, Spring AI, React.js, Redux Toolkit (RTK)</w:t>
             </w:r>
           </w:p>
         </w:tc>
@@ -2524,6 +2516,14 @@
                 <w:spacing w:val="-2"/>
               </w:rPr>
               <w:t>Google Remote Procedure Call</w:t>
+            </w:r>
+            <w:r>
+              <w:rPr>
+                <w:b w:val="0"/>
+                <w:bCs w:val="0"/>
+                <w:spacing w:val="-2"/>
+              </w:rPr>
+              <w:t>, WebSocket</w:t>
             </w:r>
           </w:p>
         </w:tc>

</xml_diff>